<commit_message>
Planung wieder drin + Menuverbesserungen implementiert
</commit_message>
<xml_diff>
--- a/Dokumentation/Pflichtheft.docx
+++ b/Dokumentation/Pflichtheft.docx
@@ -190,10 +190,7 @@
         <w:t>Die Hausaufgaben ihrer Klasse/-n</w:t>
       </w:r>
       <w:r>
-        <w:t xml:space="preserve"> </w:t>
-      </w:r>
-      <w:r>
-        <w:t>der aktuellen &amp; der nächsten 2 Wochen</w:t>
+        <w:t xml:space="preserve"> der aktuellen &amp; der nächsten 2 Wochen</w:t>
       </w:r>
       <w:r>
         <w:t xml:space="preserve"> einsehen können</w:t>
@@ -222,7 +219,19 @@
         <w:t>Weitere Anforderungen</w:t>
       </w:r>
     </w:p>
-    <w:p>
+    <w:p/>
+    <w:p>
+      <w:pPr>
+        <w:pStyle w:val="berschrift1"/>
+      </w:pPr>
+      <w:r>
+        <w:t>Zeitplan</w:t>
+      </w:r>
+    </w:p>
+    <w:p>
+      <w:r>
+        <w:t>Datum Peter Muster Tobias Muster Meilenstein1: Pflichtenheft und Konzept ausarbeiten 17.11.2009 Pflichtenheft (Konzept, Idee ausarbeiten / UML beginnen / Zeitplan) 24.11.2009 Pflichtenheft (UML fertig / Beschreibungen) Meilenstein2: Design umsetzen, Quellcode ausarbeiten 01.12.2009 Klasse „stampmanager“ Klasse „person“ 08.12.2009 Klasse “stampmanager” Klasse “worker” 15.12.2009 Klasse “stamp” Klasse “admin” 05.01.2010 Klasse “io” Klasse “admin” 12.01.2010 Klasse „startapplication“ Klasse „container“ Meilenstein 3: Implementation testen (Testsuite) 12.01.2010 JUnits / Dokumentation JUnits JUnits / Dokumentation JUnits Meilenstein 4: Funktionstest 19.01.2010 Funktionstest 26.01.2010 Dokumentation Funktionstest Präsentation 02.02.2010 Präsentation Modulprüfung</w:t>
+      </w:r>
       <w:bookmarkStart w:id="0" w:name="_GoBack"/>
       <w:bookmarkEnd w:id="0"/>
     </w:p>
@@ -1370,6 +1379,7 @@
     <w:rsid w:val="0029241F"/>
     <w:rsid w:val="009A0443"/>
     <w:rsid w:val="00C02031"/>
+    <w:rsid w:val="00D17DFB"/>
     <w:rsid w:val="00DC74C7"/>
   </w:rsids>
   <m:mathPr>

</xml_diff>

<commit_message>
final Changes + Doku Update
</commit_message>
<xml_diff>
--- a/Dokumentation/Pflichtheft.docx
+++ b/Dokumentation/Pflichtheft.docx
@@ -219,19 +219,10 @@
         <w:t>Weitere Anforderungen</w:t>
       </w:r>
     </w:p>
-    <w:p/>
     <w:p>
       <w:pPr>
         <w:pStyle w:val="berschrift1"/>
       </w:pPr>
-      <w:r>
-        <w:t>Zeitplan</w:t>
-      </w:r>
-    </w:p>
-    <w:p>
-      <w:r>
-        <w:t>Datum Peter Muster Tobias Muster Meilenstein1: Pflichtenheft und Konzept ausarbeiten 17.11.2009 Pflichtenheft (Konzept, Idee ausarbeiten / UML beginnen / Zeitplan) 24.11.2009 Pflichtenheft (UML fertig / Beschreibungen) Meilenstein2: Design umsetzen, Quellcode ausarbeiten 01.12.2009 Klasse „stampmanager“ Klasse „person“ 08.12.2009 Klasse “stampmanager” Klasse “worker” 15.12.2009 Klasse “stamp” Klasse “admin” 05.01.2010 Klasse “io” Klasse “admin” 12.01.2010 Klasse „startapplication“ Klasse „container“ Meilenstein 3: Implementation testen (Testsuite) 12.01.2010 JUnits / Dokumentation JUnits JUnits / Dokumentation JUnits Meilenstein 4: Funktionstest 19.01.2010 Funktionstest 26.01.2010 Dokumentation Funktionstest Präsentation 02.02.2010 Präsentation Modulprüfung</w:t>
-      </w:r>
       <w:bookmarkStart w:id="0" w:name="_GoBack"/>
       <w:bookmarkEnd w:id="0"/>
     </w:p>
@@ -1378,6 +1369,7 @@
     <w:rsid w:val="001204A4"/>
     <w:rsid w:val="0029241F"/>
     <w:rsid w:val="009A0443"/>
+    <w:rsid w:val="00A9408C"/>
     <w:rsid w:val="00C02031"/>
     <w:rsid w:val="00D17DFB"/>
     <w:rsid w:val="00DC74C7"/>

</xml_diff>